<commit_message>
Merged Marc and Robert's stuff in the document, still to merge mark and patrick's parts and do GANTT chart, current progress and conclusion, references too
</commit_message>
<xml_diff>
--- a/Weekly Progress Report 27Oct-2Nov.docx
+++ b/Weekly Progress Report 27Oct-2Nov.docx
@@ -71,18 +71,55 @@
     <w:p>
       <w:pPr>
         <w:pStyle w:val="ListParagraph"/>
+        <w:rPr>
+          <w:color w:val="FF0000"/>
+        </w:rPr>
+      </w:pPr>
+      <w:r>
+        <w:rPr>
+          <w:color w:val="FF0000"/>
+        </w:rPr>
+        <w:t>Dropping Bluetooth as it is not required. USB will suffice.</w:t>
+      </w:r>
+    </w:p>
+    <w:p>
+      <w:pPr>
+        <w:pStyle w:val="ListParagraph"/>
         <w:numPr>
           <w:ilvl w:val="0"/>
           <w:numId w:val="6"/>
         </w:numPr>
       </w:pPr>
       <w:r>
-        <w:t>Detailed Information such as pistons - what el</w:t>
-      </w:r>
-      <w:bookmarkStart w:id="0" w:name="_GoBack"/>
-      <w:bookmarkEnd w:id="0"/>
-      <w:r>
-        <w:t>se?</w:t>
+        <w:t>Detailed Information such as pistons - what else?</w:t>
+      </w:r>
+    </w:p>
+    <w:p>
+      <w:pPr>
+        <w:pStyle w:val="ListParagraph"/>
+        <w:rPr>
+          <w:color w:val="FF0000"/>
+        </w:rPr>
+      </w:pPr>
+      <w:r>
+        <w:rPr>
+          <w:color w:val="FF0000"/>
+        </w:rPr>
+        <w:t xml:space="preserve">Discussed and decided, see </w:t>
+      </w:r>
+      <w:proofErr w:type="spellStart"/>
+      <w:r>
+        <w:rPr>
+          <w:color w:val="FF0000"/>
+        </w:rPr>
+        <w:t>json</w:t>
+      </w:r>
+      <w:proofErr w:type="spellEnd"/>
+      <w:r>
+        <w:rPr>
+          <w:color w:val="FF0000"/>
+        </w:rPr>
+        <w:t xml:space="preserve"> file example in repo</w:t>
       </w:r>
     </w:p>
     <w:p>
@@ -108,6 +145,22 @@
     <w:p>
       <w:pPr>
         <w:pStyle w:val="ListParagraph"/>
+        <w:rPr>
+          <w:color w:val="FF0000"/>
+        </w:rPr>
+      </w:pPr>
+      <w:r>
+        <w:rPr>
+          <w:color w:val="FF0000"/>
+        </w:rPr>
+        <w:t>JSON</w:t>
+      </w:r>
+      <w:bookmarkStart w:id="0" w:name="_GoBack"/>
+      <w:bookmarkEnd w:id="0"/>
+    </w:p>
+    <w:p>
+      <w:pPr>
+        <w:pStyle w:val="ListParagraph"/>
         <w:numPr>
           <w:ilvl w:val="0"/>
           <w:numId w:val="6"/>
@@ -120,6 +173,20 @@
     <w:p>
       <w:pPr>
         <w:pStyle w:val="ListParagraph"/>
+        <w:rPr>
+          <w:color w:val="FF0000"/>
+        </w:rPr>
+      </w:pPr>
+      <w:r>
+        <w:rPr>
+          <w:color w:val="FF0000"/>
+        </w:rPr>
+        <w:t>Do not want to include this in our core functionality so will not include it in our design. It could be an idea we can revisit.</w:t>
+      </w:r>
+    </w:p>
+    <w:p>
+      <w:pPr>
+        <w:pStyle w:val="ListParagraph"/>
         <w:numPr>
           <w:ilvl w:val="0"/>
           <w:numId w:val="6"/>
@@ -132,6 +199,20 @@
     <w:p>
       <w:pPr>
         <w:pStyle w:val="ListParagraph"/>
+        <w:rPr>
+          <w:color w:val="FF0000"/>
+        </w:rPr>
+      </w:pPr>
+      <w:r>
+        <w:rPr>
+          <w:color w:val="FF0000"/>
+        </w:rPr>
+        <w:t>Trying to keep the web app simple with only really an economic driving score so we will drop this idea.</w:t>
+      </w:r>
+    </w:p>
+    <w:p>
+      <w:pPr>
+        <w:pStyle w:val="ListParagraph"/>
         <w:numPr>
           <w:ilvl w:val="0"/>
           <w:numId w:val="6"/>
@@ -144,6 +225,20 @@
     <w:p>
       <w:pPr>
         <w:pStyle w:val="ListParagraph"/>
+        <w:rPr>
+          <w:color w:val="FF0000"/>
+        </w:rPr>
+      </w:pPr>
+      <w:r>
+        <w:rPr>
+          <w:color w:val="FF0000"/>
+        </w:rPr>
+        <w:t>Done</w:t>
+      </w:r>
+    </w:p>
+    <w:p>
+      <w:pPr>
+        <w:pStyle w:val="ListParagraph"/>
         <w:numPr>
           <w:ilvl w:val="0"/>
           <w:numId w:val="6"/>
@@ -160,16 +255,28 @@
           <w:ilvl w:val="1"/>
           <w:numId w:val="6"/>
         </w:numPr>
-      </w:pPr>
-      <w:r>
+        <w:rPr>
+          <w:color w:val="0070C0"/>
+        </w:rPr>
+      </w:pPr>
+      <w:r>
+        <w:rPr>
+          <w:color w:val="0070C0"/>
+        </w:rPr>
         <w:t xml:space="preserve">Create project plan – </w:t>
       </w:r>
       <w:proofErr w:type="gramStart"/>
       <w:r>
+        <w:rPr>
+          <w:color w:val="0070C0"/>
+        </w:rPr>
         <w:t>GANTT</w:t>
       </w:r>
       <w:proofErr w:type="gramEnd"/>
       <w:r>
+        <w:rPr>
+          <w:color w:val="0070C0"/>
+        </w:rPr>
         <w:t xml:space="preserve"> chart.</w:t>
       </w:r>
     </w:p>
@@ -180,8 +287,14 @@
           <w:ilvl w:val="1"/>
           <w:numId w:val="6"/>
         </w:numPr>
-      </w:pPr>
-      <w:r>
+        <w:rPr>
+          <w:color w:val="0070C0"/>
+        </w:rPr>
+      </w:pPr>
+      <w:r>
+        <w:rPr>
+          <w:color w:val="0070C0"/>
+        </w:rPr>
         <w:t>Current progress.</w:t>
       </w:r>
     </w:p>
@@ -192,8 +305,14 @@
           <w:ilvl w:val="1"/>
           <w:numId w:val="6"/>
         </w:numPr>
-      </w:pPr>
-      <w:r>
+        <w:rPr>
+          <w:color w:val="0070C0"/>
+        </w:rPr>
+      </w:pPr>
+      <w:r>
+        <w:rPr>
+          <w:color w:val="0070C0"/>
+        </w:rPr>
         <w:t>Conclusion.</w:t>
       </w:r>
     </w:p>
@@ -212,6 +331,20 @@
     <w:p>
       <w:pPr>
         <w:pStyle w:val="ListParagraph"/>
+        <w:rPr>
+          <w:color w:val="FF0000"/>
+        </w:rPr>
+      </w:pPr>
+      <w:r>
+        <w:rPr>
+          <w:color w:val="FF0000"/>
+        </w:rPr>
+        <w:t>PIMPED – Progressive Improvement in Motoring Proficiency for Economic Driving</w:t>
+      </w:r>
+    </w:p>
+    <w:p>
+      <w:pPr>
+        <w:pStyle w:val="ListParagraph"/>
         <w:numPr>
           <w:ilvl w:val="0"/>
           <w:numId w:val="6"/>
@@ -224,6 +357,45 @@
     <w:p>
       <w:pPr>
         <w:pStyle w:val="ListParagraph"/>
+        <w:rPr>
+          <w:color w:val="FF0000"/>
+        </w:rPr>
+      </w:pPr>
+      <w:hyperlink r:id="rId5" w:history="1">
+        <w:r>
+          <w:rPr>
+            <w:rStyle w:val="Hyperlink"/>
+            <w:color w:val="FF0000"/>
+          </w:rPr>
+          <w:t>http://thepihut.com/products/adafruit-ultimate-gps-breakout</w:t>
+        </w:r>
+      </w:hyperlink>
+    </w:p>
+    <w:p>
+      <w:pPr>
+        <w:pStyle w:val="ListParagraph"/>
+        <w:rPr>
+          <w:color w:val="FF0000"/>
+        </w:rPr>
+      </w:pPr>
+      <w:proofErr w:type="spellStart"/>
+      <w:r>
+        <w:rPr>
+          <w:color w:val="FF0000"/>
+        </w:rPr>
+        <w:t>AdaFruit</w:t>
+      </w:r>
+      <w:proofErr w:type="spellEnd"/>
+      <w:r>
+        <w:rPr>
+          <w:color w:val="FF0000"/>
+        </w:rPr>
+        <w:t xml:space="preserve"> Ultimate GPS breakout</w:t>
+      </w:r>
+    </w:p>
+    <w:p>
+      <w:pPr>
+        <w:pStyle w:val="ListParagraph"/>
         <w:numPr>
           <w:ilvl w:val="0"/>
           <w:numId w:val="6"/>
@@ -236,7 +408,16 @@
     <w:p>
       <w:pPr>
         <w:ind w:left="360"/>
-      </w:pPr>
+        <w:rPr>
+          <w:color w:val="FF0000"/>
+        </w:rPr>
+      </w:pPr>
+      <w:r>
+        <w:rPr>
+          <w:color w:val="FF0000"/>
+        </w:rPr>
+        <w:t>Using power from the car, cigarette lighter</w:t>
+      </w:r>
     </w:p>
     <w:p/>
     <w:p/>
@@ -1402,6 +1583,17 @@
       <w:rFonts w:eastAsiaTheme="minorEastAsia"/>
     </w:rPr>
   </w:style>
+  <w:style w:type="character" w:styleId="Hyperlink">
+    <w:name w:val="Hyperlink"/>
+    <w:basedOn w:val="DefaultParagraphFont"/>
+    <w:uiPriority w:val="99"/>
+    <w:unhideWhenUsed/>
+    <w:rsid w:val="00BC7090"/>
+    <w:rPr>
+      <w:color w:val="0000FF" w:themeColor="hyperlink"/>
+      <w:u w:val="single"/>
+    </w:rPr>
+  </w:style>
 </w:styles>
 </file>
 

</xml_diff>